<commit_message>
adding domain router and fixing group router
</commit_message>
<xml_diff>
--- a/admin/adminAPI.docx
+++ b/admin/adminAPI.docx
@@ -472,54 +472,22 @@
           <w:color w:val="4472C4" w:themeColor="accent1"/>
           <w:lang w:val="en-US"/>
         </w:rPr>
-        <w:t xml:space="preserve">        "</w:t>
-      </w:r>
-      <w:proofErr w:type="spellStart"/>
-      <w:r>
-        <w:rPr>
-          <w:color w:val="4472C4" w:themeColor="accent1"/>
-          <w:lang w:val="en-US"/>
-        </w:rPr>
-        <w:t>projection_code</w:t>
-      </w:r>
-      <w:proofErr w:type="spellEnd"/>
-      <w:r>
-        <w:rPr>
-          <w:color w:val="4472C4" w:themeColor="accent1"/>
-          <w:lang w:val="en-US"/>
-        </w:rPr>
-        <w:t>": "EPSG:3006",</w:t>
-      </w:r>
-    </w:p>
-    <w:p>
-      <w:pPr>
-        <w:rPr>
-          <w:color w:val="4472C4" w:themeColor="accent1"/>
-          <w:lang w:val="en-US"/>
-        </w:rPr>
-      </w:pPr>
-      <w:r>
-        <w:rPr>
-          <w:color w:val="4472C4" w:themeColor="accent1"/>
-          <w:lang w:val="en-US"/>
-        </w:rPr>
-        <w:t xml:space="preserve">        "</w:t>
-      </w:r>
-      <w:proofErr w:type="spellStart"/>
-      <w:r>
-        <w:rPr>
-          <w:color w:val="4472C4" w:themeColor="accent1"/>
-          <w:lang w:val="en-US"/>
-        </w:rPr>
-        <w:t>projection_extent</w:t>
-      </w:r>
-      <w:proofErr w:type="spellEnd"/>
-      <w:r>
-        <w:rPr>
-          <w:color w:val="4472C4" w:themeColor="accent1"/>
-          <w:lang w:val="en-US"/>
-        </w:rPr>
-        <w:t>": "487000,6803000,773720,7376440",</w:t>
+        <w:t xml:space="preserve">        "projection_code": "EPSG:3006",</w:t>
+      </w:r>
+    </w:p>
+    <w:p>
+      <w:pPr>
+        <w:rPr>
+          <w:color w:val="4472C4" w:themeColor="accent1"/>
+          <w:lang w:val="en-US"/>
+        </w:rPr>
+      </w:pPr>
+      <w:r>
+        <w:rPr>
+          <w:color w:val="4472C4" w:themeColor="accent1"/>
+          <w:lang w:val="en-US"/>
+        </w:rPr>
+        <w:t xml:space="preserve">        "projection_extent": "487000,6803000,773720,7376440",</w:t>
       </w:r>
     </w:p>
     <w:p>
@@ -601,23 +569,7 @@
           <w:color w:val="4472C4" w:themeColor="accent1"/>
           <w:lang w:val="en-US"/>
         </w:rPr>
-        <w:t xml:space="preserve">    "</w:t>
-      </w:r>
-      <w:proofErr w:type="spellStart"/>
-      <w:r>
-        <w:rPr>
-          <w:color w:val="4472C4" w:themeColor="accent1"/>
-          <w:lang w:val="en-US"/>
-        </w:rPr>
-        <w:t>featureinfo_options</w:t>
-      </w:r>
-      <w:proofErr w:type="spellEnd"/>
-      <w:r>
-        <w:rPr>
-          <w:color w:val="4472C4" w:themeColor="accent1"/>
-          <w:lang w:val="en-US"/>
-        </w:rPr>
-        <w:t>": null,</w:t>
+        <w:t xml:space="preserve">    "featureinfo_options": null,</w:t>
       </w:r>
     </w:p>
     <w:p>
@@ -784,23 +736,7 @@
           <w:color w:val="4472C4" w:themeColor="accent1"/>
           <w:lang w:val="en-US"/>
         </w:rPr>
-        <w:t xml:space="preserve">        "</w:t>
-      </w:r>
-      <w:proofErr w:type="spellStart"/>
-      <w:r>
-        <w:rPr>
-          <w:color w:val="4472C4" w:themeColor="accent1"/>
-          <w:lang w:val="en-US"/>
-        </w:rPr>
-        <w:t>namee</w:t>
-      </w:r>
-      <w:proofErr w:type="spellEnd"/>
-      <w:r>
-        <w:rPr>
-          <w:color w:val="4472C4" w:themeColor="accent1"/>
-          <w:lang w:val="en-US"/>
-        </w:rPr>
-        <w:t>": "conf50</w:t>
+        <w:t xml:space="preserve">        "namee": "conf50</w:t>
       </w:r>
       <w:r>
         <w:rPr>
@@ -837,23 +773,7 @@
           <w:color w:val="4472C4" w:themeColor="accent1"/>
           <w:lang w:val="en-US"/>
         </w:rPr>
-        <w:t>This will create a new object with (“name” : null) and above “</w:t>
-      </w:r>
-      <w:proofErr w:type="spellStart"/>
-      <w:r>
-        <w:rPr>
-          <w:color w:val="4472C4" w:themeColor="accent1"/>
-          <w:lang w:val="en-US"/>
-        </w:rPr>
-        <w:t>namee</w:t>
-      </w:r>
-      <w:proofErr w:type="spellEnd"/>
-      <w:r>
-        <w:rPr>
-          <w:color w:val="4472C4" w:themeColor="accent1"/>
-          <w:lang w:val="en-US"/>
-        </w:rPr>
-        <w:t>” will be ignored.</w:t>
+        <w:t>This will create a new object with (“name” : null) and above “namee” will be ignored.</w:t>
       </w:r>
     </w:p>
     <w:p>
@@ -1040,7 +960,6 @@
         </w:rPr>
         <w:t>"name": "</w:t>
       </w:r>
-      <w:proofErr w:type="spellStart"/>
       <w:r>
         <w:rPr>
           <w:color w:val="4472C4" w:themeColor="accent1"/>
@@ -1048,7 +967,6 @@
         </w:rPr>
         <w:t>new_name</w:t>
       </w:r>
-      <w:proofErr w:type="spellEnd"/>
       <w:r>
         <w:rPr>
           <w:color w:val="4472C4" w:themeColor="accent1"/>
@@ -1076,9 +994,87 @@
           <w:color w:val="4472C4" w:themeColor="accent1"/>
           <w:lang w:val="en-US"/>
         </w:rPr>
-        <w:t xml:space="preserve">        "</w:t>
-      </w:r>
-      <w:proofErr w:type="spellStart"/>
+        <w:t xml:space="preserve">        "projection_code": "</w:t>
+      </w:r>
+      <w:r>
+        <w:rPr>
+          <w:color w:val="4472C4" w:themeColor="accent1"/>
+          <w:lang w:val="en-US"/>
+        </w:rPr>
+        <w:t>new_</w:t>
+      </w:r>
+      <w:r>
+        <w:rPr>
+          <w:color w:val="4472C4" w:themeColor="accent1"/>
+          <w:lang w:val="en-US"/>
+        </w:rPr>
+        <w:t>projection_cod</w:t>
+      </w:r>
+      <w:r>
+        <w:rPr>
+          <w:color w:val="4472C4" w:themeColor="accent1"/>
+          <w:lang w:val="en-US"/>
+        </w:rPr>
+        <w:t>e"</w:t>
+      </w:r>
+    </w:p>
+    <w:p>
+      <w:pPr>
+        <w:rPr>
+          <w:color w:val="4472C4" w:themeColor="accent1"/>
+          <w:lang w:val="en-US"/>
+        </w:rPr>
+      </w:pPr>
+      <w:r>
+        <w:rPr>
+          <w:color w:val="4472C4" w:themeColor="accent1"/>
+          <w:lang w:val="en-US"/>
+        </w:rPr>
+        <w:t>}</w:t>
+      </w:r>
+      <w:r>
+        <w:rPr>
+          <w:color w:val="4472C4" w:themeColor="accent1"/>
+          <w:lang w:val="en-US"/>
+        </w:rPr>
+        <w:t xml:space="preserve">      </w:t>
+      </w:r>
+    </w:p>
+    <w:p>
+      <w:pPr>
+        <w:rPr>
+          <w:color w:val="4472C4" w:themeColor="accent1"/>
+          <w:lang w:val="en-US"/>
+        </w:rPr>
+      </w:pPr>
+      <w:r>
+        <w:rPr>
+          <w:color w:val="4472C4" w:themeColor="accent1"/>
+          <w:lang w:val="en-US"/>
+        </w:rPr>
+        <w:t xml:space="preserve">Including a new id in the body has no effect, id cannot be changed. </w:t>
+      </w:r>
+      <w:r>
+        <w:rPr>
+          <w:color w:val="4472C4" w:themeColor="accent1"/>
+          <w:lang w:val="en-US"/>
+        </w:rPr>
+        <w:t xml:space="preserve">There is no need to include all the properties in the body, it suffices to have those to be changed only. For example </w:t>
+      </w:r>
+      <w:r>
+        <w:rPr>
+          <w:color w:val="4472C4" w:themeColor="accent1"/>
+          <w:lang w:val="en-US"/>
+        </w:rPr>
+        <w:t>above object only updates name and</w:t>
+      </w:r>
+      <w:r>
+        <w:rPr>
+          <w:color w:val="4472C4" w:themeColor="accent1"/>
+          <w:lang w:val="en-US"/>
+        </w:rPr>
+        <w:t xml:space="preserve"> </w:t>
+      </w:r>
       <w:r>
         <w:rPr>
           <w:color w:val="4472C4" w:themeColor="accent1"/>
@@ -1086,111 +1082,6 @@
         </w:rPr>
         <w:t>projection_code</w:t>
       </w:r>
-      <w:proofErr w:type="spellEnd"/>
-      <w:r>
-        <w:rPr>
-          <w:color w:val="4472C4" w:themeColor="accent1"/>
-          <w:lang w:val="en-US"/>
-        </w:rPr>
-        <w:t>": "</w:t>
-      </w:r>
-      <w:proofErr w:type="spellStart"/>
-      <w:r>
-        <w:rPr>
-          <w:color w:val="4472C4" w:themeColor="accent1"/>
-          <w:lang w:val="en-US"/>
-        </w:rPr>
-        <w:t>new_</w:t>
-      </w:r>
-      <w:r>
-        <w:rPr>
-          <w:color w:val="4472C4" w:themeColor="accent1"/>
-          <w:lang w:val="en-US"/>
-        </w:rPr>
-        <w:t>projection_cod</w:t>
-      </w:r>
-      <w:r>
-        <w:rPr>
-          <w:color w:val="4472C4" w:themeColor="accent1"/>
-          <w:lang w:val="en-US"/>
-        </w:rPr>
-        <w:t>e</w:t>
-      </w:r>
-      <w:proofErr w:type="spellEnd"/>
-      <w:r>
-        <w:rPr>
-          <w:color w:val="4472C4" w:themeColor="accent1"/>
-          <w:lang w:val="en-US"/>
-        </w:rPr>
-        <w:t>"</w:t>
-      </w:r>
-    </w:p>
-    <w:p>
-      <w:pPr>
-        <w:rPr>
-          <w:color w:val="4472C4" w:themeColor="accent1"/>
-          <w:lang w:val="en-US"/>
-        </w:rPr>
-      </w:pPr>
-      <w:r>
-        <w:rPr>
-          <w:color w:val="4472C4" w:themeColor="accent1"/>
-          <w:lang w:val="en-US"/>
-        </w:rPr>
-        <w:t>}</w:t>
-      </w:r>
-      <w:r>
-        <w:rPr>
-          <w:color w:val="4472C4" w:themeColor="accent1"/>
-          <w:lang w:val="en-US"/>
-        </w:rPr>
-        <w:t xml:space="preserve">      </w:t>
-      </w:r>
-    </w:p>
-    <w:p>
-      <w:pPr>
-        <w:rPr>
-          <w:color w:val="4472C4" w:themeColor="accent1"/>
-          <w:lang w:val="en-US"/>
-        </w:rPr>
-      </w:pPr>
-      <w:r>
-        <w:rPr>
-          <w:color w:val="4472C4" w:themeColor="accent1"/>
-          <w:lang w:val="en-US"/>
-        </w:rPr>
-        <w:t xml:space="preserve">Including a new id in the body has no effect, id cannot be changed. </w:t>
-      </w:r>
-      <w:r>
-        <w:rPr>
-          <w:color w:val="4472C4" w:themeColor="accent1"/>
-          <w:lang w:val="en-US"/>
-        </w:rPr>
-        <w:t xml:space="preserve">There is no need to include all the properties in the body, it suffices to have those to be changed only. For example </w:t>
-      </w:r>
-      <w:r>
-        <w:rPr>
-          <w:color w:val="4472C4" w:themeColor="accent1"/>
-          <w:lang w:val="en-US"/>
-        </w:rPr>
-        <w:t>above object only updates name and</w:t>
-      </w:r>
-      <w:r>
-        <w:rPr>
-          <w:color w:val="4472C4" w:themeColor="accent1"/>
-          <w:lang w:val="en-US"/>
-        </w:rPr>
-        <w:t xml:space="preserve"> </w:t>
-      </w:r>
-      <w:proofErr w:type="spellStart"/>
-      <w:r>
-        <w:rPr>
-          <w:color w:val="4472C4" w:themeColor="accent1"/>
-          <w:lang w:val="en-US"/>
-        </w:rPr>
-        <w:t>projection_code</w:t>
-      </w:r>
-      <w:proofErr w:type="spellEnd"/>
       <w:r>
         <w:rPr>
           <w:color w:val="4472C4" w:themeColor="accent1"/>
@@ -1465,23 +1356,8 @@
         <w:rPr>
           <w:lang w:val="en-US"/>
         </w:rPr>
-        <w:t>search=</w:t>
-      </w:r>
-      <w:proofErr w:type="spellStart"/>
-      <w:r>
-        <w:rPr>
-          <w:lang w:val="en-US"/>
-        </w:rPr>
-        <w:t>searchStr</w:t>
-      </w:r>
-      <w:proofErr w:type="spellEnd"/>
-    </w:p>
-    <w:p>
-      <w:pPr>
-        <w:rPr>
-          <w:lang w:val="en-US"/>
-        </w:rPr>
-      </w:pPr>
+        <w:t>search=searchStr</w:t>
+      </w:r>
     </w:p>
     <w:p>
       <w:pPr>
@@ -1523,23 +1399,7 @@
           <w:color w:val="4472C4" w:themeColor="accent1"/>
           <w:lang w:val="en-US"/>
         </w:rPr>
-        <w:t xml:space="preserve">There is a method available on group objects: </w:t>
-      </w:r>
-      <w:proofErr w:type="spellStart"/>
-      <w:r>
-        <w:rPr>
-          <w:color w:val="4472C4" w:themeColor="accent1"/>
-          <w:lang w:val="en-US"/>
-        </w:rPr>
-        <w:t>getConfig</w:t>
-      </w:r>
-      <w:proofErr w:type="spellEnd"/>
-      <w:r>
-        <w:rPr>
-          <w:color w:val="4472C4" w:themeColor="accent1"/>
-          <w:lang w:val="en-US"/>
-        </w:rPr>
-        <w:t>(). This is a handy method that reads the config id from a layer that belongs to this g</w:t>
+        <w:t>There is a method available on group objects: getConfig(). This is a handy method that reads the config id from a layer that belongs to this g</w:t>
       </w:r>
       <w:r>
         <w:rPr>
@@ -1860,16 +1720,8 @@
         <w:rPr>
           <w:lang w:val="en-US"/>
         </w:rPr>
-        <w:t>search=</w:t>
-      </w:r>
-      <w:proofErr w:type="spellStart"/>
-      <w:r>
-        <w:rPr>
-          <w:lang w:val="en-US"/>
-        </w:rPr>
-        <w:t>searchStr</w:t>
-      </w:r>
-      <w:proofErr w:type="spellEnd"/>
+        <w:t>search=searchStr</w:t>
+      </w:r>
     </w:p>
     <w:p>
       <w:pPr>
@@ -2155,23 +2007,8 @@
         <w:rPr>
           <w:lang w:val="en-US"/>
         </w:rPr>
-        <w:t>search=</w:t>
-      </w:r>
-      <w:proofErr w:type="spellStart"/>
-      <w:r>
-        <w:rPr>
-          <w:lang w:val="en-US"/>
-        </w:rPr>
-        <w:t>searchStr</w:t>
-      </w:r>
-      <w:proofErr w:type="spellEnd"/>
-    </w:p>
-    <w:p>
-      <w:pPr>
-        <w:rPr>
-          <w:lang w:val="en-US"/>
-        </w:rPr>
-      </w:pPr>
+        <w:t>search=searchStr</w:t>
+      </w:r>
     </w:p>
     <w:p>
       <w:pPr>
@@ -2251,987 +2088,1356 @@
         <w:rPr>
           <w:lang w:val="en-US"/>
         </w:rPr>
+        <w:t>(</w:t>
+      </w:r>
+      <w:r>
+        <w:rPr>
+          <w:lang w:val="en-US"/>
+        </w:rPr>
+        <w:t>Post</w:t>
+      </w:r>
+      <w:r>
+        <w:rPr>
+          <w:lang w:val="en-US"/>
+        </w:rPr>
+        <w:t>)</w:t>
+      </w:r>
+      <w:r>
+        <w:rPr>
+          <w:lang w:val="en-US"/>
+        </w:rPr>
+        <w:tab/>
+      </w:r>
+      <w:r>
+        <w:t>/admin/source</w:t>
+      </w:r>
+      <w:r>
+        <w:rPr>
+          <w:lang w:val="en-US"/>
+        </w:rPr>
+        <w:t>/:id</w:t>
+      </w:r>
+    </w:p>
+    <w:p>
+      <w:pPr>
+        <w:rPr>
+          <w:lang w:val="en-US"/>
+        </w:rPr>
+      </w:pPr>
+      <w:r>
+        <w:rPr>
+          <w:lang w:val="en-US"/>
+        </w:rPr>
+        <w:t xml:space="preserve">(Del) </w:t>
+      </w:r>
+      <w:r>
+        <w:rPr>
+          <w:lang w:val="en-US"/>
+        </w:rPr>
+        <w:tab/>
+      </w:r>
+      <w:r>
+        <w:t>/admin/source</w:t>
+      </w:r>
+      <w:r>
+        <w:rPr>
+          <w:lang w:val="en-US"/>
+        </w:rPr>
+        <w:t>/:id</w:t>
+      </w:r>
+    </w:p>
+    <w:p>
+      <w:pPr>
+        <w:rPr>
+          <w:lang w:val="en-US"/>
+        </w:rPr>
+      </w:pPr>
+    </w:p>
+    <w:p>
+      <w:pPr>
+        <w:rPr>
+          <w:lang w:val="en-US"/>
+        </w:rPr>
+      </w:pPr>
+      <w:r>
+        <w:rPr>
+          <w:lang w:val="en-US"/>
+        </w:rPr>
+        <w:t xml:space="preserve">=====================================&gt; </w:t>
+      </w:r>
+      <w:r>
+        <w:rPr>
+          <w:lang w:val="en-US"/>
+        </w:rPr>
+        <w:t>attribute</w:t>
+      </w:r>
+      <w:r>
+        <w:rPr>
+          <w:lang w:val="en-US"/>
+        </w:rPr>
+        <w:t xml:space="preserve"> &lt;===================================</w:t>
+      </w:r>
+    </w:p>
+    <w:p>
+      <w:pPr>
+        <w:rPr>
+          <w:lang w:val="en-US"/>
+        </w:rPr>
+      </w:pPr>
+      <w:r>
+        <w:rPr>
+          <w:lang w:val="en-US"/>
+        </w:rPr>
+        <w:t>(Get)</w:t>
+      </w:r>
+      <w:r>
+        <w:rPr>
+          <w:lang w:val="en-US"/>
+        </w:rPr>
+        <w:tab/>
+      </w:r>
+      <w:r>
+        <w:t>/admin/</w:t>
+      </w:r>
+      <w:r>
+        <w:rPr>
+          <w:lang w:val="en-US"/>
+        </w:rPr>
+        <w:t>attribute</w:t>
+      </w:r>
+    </w:p>
+    <w:p>
+      <w:pPr>
+        <w:rPr>
+          <w:color w:val="4472C4" w:themeColor="accent1"/>
+          <w:lang w:val="en-US"/>
+        </w:rPr>
+      </w:pPr>
+      <w:r>
+        <w:rPr>
+          <w:color w:val="4472C4" w:themeColor="accent1"/>
+          <w:lang w:val="en-US"/>
+        </w:rPr>
+        <w:t xml:space="preserve">Returns a list of all </w:t>
+      </w:r>
+      <w:r>
+        <w:rPr>
+          <w:color w:val="4472C4" w:themeColor="accent1"/>
+          <w:lang w:val="en-US"/>
+        </w:rPr>
+        <w:t>attributes</w:t>
+      </w:r>
+      <w:r>
+        <w:rPr>
+          <w:color w:val="4472C4" w:themeColor="accent1"/>
+          <w:lang w:val="en-US"/>
+        </w:rPr>
+        <w:t xml:space="preserve"> in the database.</w:t>
+      </w:r>
+    </w:p>
+    <w:p>
+      <w:pPr>
+        <w:rPr>
+          <w:lang w:val="en-US"/>
+        </w:rPr>
+      </w:pPr>
+      <w:r>
+        <w:rPr>
+          <w:lang w:val="en-US"/>
+        </w:rPr>
+        <w:t xml:space="preserve"> (Get)</w:t>
+      </w:r>
+      <w:r>
+        <w:rPr>
+          <w:lang w:val="en-US"/>
+        </w:rPr>
+        <w:tab/>
+      </w:r>
+      <w:r>
+        <w:t>/admin/</w:t>
+      </w:r>
+      <w:r>
+        <w:rPr>
+          <w:lang w:val="en-US"/>
+        </w:rPr>
+        <w:t>attribute</w:t>
+      </w:r>
+      <w:r>
+        <w:rPr>
+          <w:lang w:val="en-US"/>
+        </w:rPr>
+        <w:t>?layerId=id</w:t>
+      </w:r>
+    </w:p>
+    <w:p>
+      <w:pPr>
+        <w:rPr>
+          <w:color w:val="4472C4" w:themeColor="accent1"/>
+          <w:lang w:val="en-US"/>
+        </w:rPr>
+      </w:pPr>
+      <w:r>
+        <w:rPr>
+          <w:color w:val="4472C4" w:themeColor="accent1"/>
+          <w:lang w:val="en-US"/>
+        </w:rPr>
+        <w:t>To retrieve all attributes that belong to a specific layer</w:t>
+      </w:r>
+    </w:p>
+    <w:p>
+      <w:pPr>
+        <w:rPr>
+          <w:lang w:val="en-US"/>
+        </w:rPr>
+      </w:pPr>
+      <w:r>
+        <w:rPr>
+          <w:lang w:val="en-US"/>
+        </w:rPr>
+        <w:t>(Get)</w:t>
+      </w:r>
+      <w:r>
+        <w:rPr>
+          <w:lang w:val="en-US"/>
+        </w:rPr>
+        <w:tab/>
+      </w:r>
+      <w:r>
+        <w:t>/admin/</w:t>
+      </w:r>
+      <w:r>
+        <w:rPr>
+          <w:lang w:val="en-US"/>
+        </w:rPr>
+        <w:t>attribute</w:t>
+      </w:r>
+      <w:r>
+        <w:rPr>
+          <w:lang w:val="en-US"/>
+        </w:rPr>
+        <w:t>/:id</w:t>
+      </w:r>
+    </w:p>
+    <w:p>
+      <w:pPr>
+        <w:rPr>
+          <w:color w:val="4472C4" w:themeColor="accent1"/>
+          <w:lang w:val="en-US"/>
+        </w:rPr>
+      </w:pPr>
+      <w:r>
+        <w:rPr>
+          <w:color w:val="4472C4" w:themeColor="accent1"/>
+          <w:lang w:val="en-US"/>
+        </w:rPr>
+        <w:t>Returns an attribute</w:t>
+      </w:r>
+      <w:r>
+        <w:rPr>
+          <w:color w:val="4472C4" w:themeColor="accent1"/>
+          <w:lang w:val="en-US"/>
+        </w:rPr>
+        <w:t xml:space="preserve"> with a specific id</w:t>
+      </w:r>
+    </w:p>
+    <w:p>
+      <w:pPr>
+        <w:rPr>
+          <w:lang w:val="en-US"/>
+        </w:rPr>
+      </w:pPr>
+      <w:r>
+        <w:rPr>
+          <w:lang w:val="en-US"/>
+        </w:rPr>
+        <w:t>(</w:t>
+      </w:r>
+      <w:r>
+        <w:rPr>
+          <w:lang w:val="en-US"/>
+        </w:rPr>
+        <w:t>Put</w:t>
+      </w:r>
+      <w:r>
+        <w:rPr>
+          <w:lang w:val="en-US"/>
+        </w:rPr>
+        <w:t>)</w:t>
+      </w:r>
+      <w:r>
+        <w:rPr>
+          <w:lang w:val="en-US"/>
+        </w:rPr>
+        <w:tab/>
+      </w:r>
+      <w:r>
+        <w:t>/admin/</w:t>
+      </w:r>
+      <w:r>
+        <w:rPr>
+          <w:lang w:val="en-US"/>
+        </w:rPr>
+        <w:t>attribute</w:t>
+      </w:r>
+      <w:r>
+        <w:rPr>
+          <w:lang w:val="en-US"/>
+        </w:rPr>
+        <w:t>/:id</w:t>
+      </w:r>
+    </w:p>
+    <w:p>
+      <w:pPr>
+        <w:rPr>
+          <w:lang w:val="en-US"/>
+        </w:rPr>
+      </w:pPr>
+      <w:r>
+        <w:rPr>
+          <w:lang w:val="en-US"/>
+        </w:rPr>
+        <w:t>(</w:t>
+      </w:r>
+      <w:r>
+        <w:rPr>
+          <w:lang w:val="en-US"/>
+        </w:rPr>
+        <w:t>Del</w:t>
+      </w:r>
+      <w:r>
+        <w:rPr>
+          <w:lang w:val="en-US"/>
+        </w:rPr>
+        <w:t>)</w:t>
+      </w:r>
+      <w:r>
+        <w:rPr>
+          <w:lang w:val="en-US"/>
+        </w:rPr>
+        <w:tab/>
+      </w:r>
+      <w:r>
+        <w:t>/admin/</w:t>
+      </w:r>
+      <w:r>
+        <w:rPr>
+          <w:lang w:val="en-US"/>
+        </w:rPr>
+        <w:t>attribute</w:t>
+      </w:r>
+      <w:r>
+        <w:rPr>
+          <w:lang w:val="en-US"/>
+        </w:rPr>
+        <w:t>/:id</w:t>
+      </w:r>
+    </w:p>
+    <w:p>
+      <w:pPr>
+        <w:rPr>
+          <w:lang w:val="en-US"/>
+        </w:rPr>
+      </w:pPr>
+      <w:r>
+        <w:rPr>
+          <w:lang w:val="en-US"/>
+        </w:rPr>
+        <w:t>(</w:t>
+      </w:r>
+      <w:r>
+        <w:rPr>
+          <w:lang w:val="en-US"/>
+        </w:rPr>
+        <w:t>Post</w:t>
+      </w:r>
+      <w:r>
+        <w:rPr>
+          <w:lang w:val="en-US"/>
+        </w:rPr>
+        <w:t>)</w:t>
+      </w:r>
+      <w:r>
+        <w:rPr>
+          <w:lang w:val="en-US"/>
+        </w:rPr>
+        <w:tab/>
+      </w:r>
+      <w:r>
+        <w:t>/admin/</w:t>
+      </w:r>
+      <w:r>
+        <w:rPr>
+          <w:lang w:val="en-US"/>
+        </w:rPr>
+        <w:t>attribute</w:t>
+      </w:r>
+    </w:p>
+    <w:p>
+      <w:pPr>
+        <w:rPr>
+          <w:color w:val="4472C4" w:themeColor="accent1"/>
+          <w:lang w:val="en-US"/>
+        </w:rPr>
+      </w:pPr>
+      <w:r>
+        <w:rPr>
+          <w:color w:val="4472C4" w:themeColor="accent1"/>
+          <w:lang w:val="en-US"/>
+        </w:rPr>
+        <w:t>Creates</w:t>
+      </w:r>
+      <w:r>
+        <w:rPr>
+          <w:color w:val="4472C4" w:themeColor="accent1"/>
+          <w:lang w:val="en-US"/>
+        </w:rPr>
+        <w:t xml:space="preserve"> </w:t>
+      </w:r>
+      <w:r>
+        <w:rPr>
+          <w:color w:val="4472C4" w:themeColor="accent1"/>
+          <w:u w:val="single"/>
+          <w:lang w:val="en-US"/>
+        </w:rPr>
+        <w:t>several</w:t>
+      </w:r>
+      <w:r>
+        <w:rPr>
+          <w:color w:val="4472C4" w:themeColor="accent1"/>
+          <w:lang w:val="en-US"/>
+        </w:rPr>
+        <w:t xml:space="preserve"> new attributes, an </w:t>
+      </w:r>
+      <w:r>
+        <w:rPr>
+          <w:color w:val="4472C4" w:themeColor="accent1"/>
+          <w:u w:val="single"/>
+          <w:lang w:val="en-US"/>
+        </w:rPr>
+        <w:t>array of objects</w:t>
+      </w:r>
+      <w:r>
+        <w:rPr>
+          <w:color w:val="4472C4" w:themeColor="accent1"/>
+          <w:lang w:val="en-US"/>
+        </w:rPr>
+        <w:t xml:space="preserve"> is expected in the body:</w:t>
+      </w:r>
+      <w:r>
+        <w:rPr>
+          <w:color w:val="4472C4" w:themeColor="accent1"/>
+          <w:lang w:val="en-US"/>
+        </w:rPr>
+        <w:t xml:space="preserve">  </w:t>
+      </w:r>
+    </w:p>
+    <w:p>
+      <w:pPr>
+        <w:rPr>
+          <w:color w:val="4472C4" w:themeColor="accent1"/>
+          <w:lang w:val="en-US"/>
+        </w:rPr>
+      </w:pPr>
+      <w:r>
+        <w:rPr>
+          <w:color w:val="4472C4" w:themeColor="accent1"/>
+          <w:lang w:val="en-US"/>
+        </w:rPr>
+        <w:t>[</w:t>
+      </w:r>
+      <w:r>
+        <w:rPr>
+          <w:color w:val="4472C4" w:themeColor="accent1"/>
+          <w:lang w:val="en-US"/>
+        </w:rPr>
+        <w:t>{</w:t>
+      </w:r>
+    </w:p>
+    <w:p>
+      <w:pPr>
+        <w:rPr>
+          <w:color w:val="4472C4" w:themeColor="accent1"/>
+          <w:lang w:val="en-US"/>
+        </w:rPr>
+      </w:pPr>
+      <w:r>
+        <w:rPr>
+          <w:color w:val="4472C4" w:themeColor="accent1"/>
+          <w:lang w:val="en-US"/>
+        </w:rPr>
+        <w:t xml:space="preserve">        "name": "DESCRIPTO</w:t>
+      </w:r>
+      <w:r>
+        <w:rPr>
+          <w:color w:val="4472C4" w:themeColor="accent1"/>
+          <w:lang w:val="en-US"/>
+        </w:rPr>
+        <w:t>",</w:t>
+      </w:r>
+    </w:p>
+    <w:p>
+      <w:pPr>
+        <w:rPr>
+          <w:color w:val="4472C4" w:themeColor="accent1"/>
+          <w:lang w:val="en-US"/>
+        </w:rPr>
+      </w:pPr>
+      <w:r>
+        <w:rPr>
+          <w:color w:val="4472C4" w:themeColor="accent1"/>
+          <w:lang w:val="en-US"/>
+        </w:rPr>
+        <w:t xml:space="preserve">        "title</w:t>
+      </w:r>
+      <w:r>
+        <w:rPr>
+          <w:color w:val="4472C4" w:themeColor="accent1"/>
+          <w:lang w:val="en-US"/>
+        </w:rPr>
+        <w:t>": "</w:t>
+      </w:r>
+      <w:r>
+        <w:rPr>
+          <w:color w:val="4472C4" w:themeColor="accent1"/>
+          <w:lang w:val="en-US"/>
+        </w:rPr>
+        <w:t>Comment",</w:t>
+      </w:r>
+    </w:p>
+    <w:p>
+      <w:pPr>
+        <w:rPr>
+          <w:color w:val="4472C4" w:themeColor="accent1"/>
+          <w:lang w:val="en-US"/>
+        </w:rPr>
+      </w:pPr>
+      <w:r>
+        <w:rPr>
+          <w:color w:val="4472C4" w:themeColor="accent1"/>
+          <w:lang w:val="en-US"/>
+        </w:rPr>
+        <w:t xml:space="preserve">        "url</w:t>
+      </w:r>
+      <w:r>
+        <w:rPr>
+          <w:color w:val="4472C4" w:themeColor="accent1"/>
+          <w:lang w:val="en-US"/>
+        </w:rPr>
+        <w:t>": "</w:t>
+      </w:r>
+      <w:r>
+        <w:rPr>
+          <w:color w:val="4472C4" w:themeColor="accent1"/>
+          <w:lang w:val="en-US"/>
+        </w:rPr>
+        <w:t>",</w:t>
+      </w:r>
+    </w:p>
+    <w:p>
+      <w:pPr>
+        <w:rPr>
+          <w:color w:val="4472C4" w:themeColor="accent1"/>
+          <w:lang w:val="en-US"/>
+        </w:rPr>
+      </w:pPr>
+      <w:r>
+        <w:rPr>
+          <w:color w:val="4472C4" w:themeColor="accent1"/>
+          <w:lang w:val="en-US"/>
+        </w:rPr>
+        <w:t xml:space="preserve">        "url_title</w:t>
+      </w:r>
+      <w:r>
+        <w:rPr>
+          <w:color w:val="4472C4" w:themeColor="accent1"/>
+          <w:lang w:val="en-US"/>
+        </w:rPr>
+        <w:t>": "</w:t>
+      </w:r>
+      <w:r>
+        <w:rPr>
+          <w:color w:val="4472C4" w:themeColor="accent1"/>
+          <w:lang w:val="en-US"/>
+        </w:rPr>
+        <w:t>",</w:t>
+      </w:r>
+    </w:p>
+    <w:p>
+      <w:pPr>
+        <w:rPr>
+          <w:color w:val="4472C4" w:themeColor="accent1"/>
+          <w:lang w:val="en-US"/>
+        </w:rPr>
+      </w:pPr>
+      <w:r>
+        <w:rPr>
+          <w:color w:val="4472C4" w:themeColor="accent1"/>
+          <w:lang w:val="en-US"/>
+        </w:rPr>
+        <w:t xml:space="preserve">        "layer_id": 147</w:t>
+      </w:r>
+    </w:p>
+    <w:p>
+      <w:pPr>
+        <w:rPr>
+          <w:color w:val="4472C4" w:themeColor="accent1"/>
+          <w:lang w:val="en-US"/>
+        </w:rPr>
+      </w:pPr>
+      <w:r>
+        <w:rPr>
+          <w:color w:val="4472C4" w:themeColor="accent1"/>
+          <w:lang w:val="en-US"/>
+        </w:rPr>
+        <w:t>}</w:t>
+      </w:r>
+      <w:r>
+        <w:rPr>
+          <w:color w:val="4472C4" w:themeColor="accent1"/>
+          <w:lang w:val="en-US"/>
+        </w:rPr>
+        <w:t>,</w:t>
+      </w:r>
+    </w:p>
+    <w:p>
+      <w:pPr>
+        <w:rPr>
+          <w:color w:val="4472C4" w:themeColor="accent1"/>
+          <w:lang w:val="en-US"/>
+        </w:rPr>
+      </w:pPr>
+      <w:r>
+        <w:rPr>
+          <w:color w:val="4472C4" w:themeColor="accent1"/>
+          <w:lang w:val="en-US"/>
+        </w:rPr>
+        <w:t>{</w:t>
+      </w:r>
+    </w:p>
+    <w:p>
+      <w:pPr>
+        <w:rPr>
+          <w:color w:val="4472C4" w:themeColor="accent1"/>
+          <w:lang w:val="en-US"/>
+        </w:rPr>
+      </w:pPr>
+      <w:r>
+        <w:rPr>
+          <w:color w:val="4472C4" w:themeColor="accent1"/>
+          <w:lang w:val="en-US"/>
+        </w:rPr>
+        <w:t xml:space="preserve">        "name": "</w:t>
+      </w:r>
+      <w:r>
+        <w:rPr>
+          <w:color w:val="4472C4" w:themeColor="accent1"/>
+          <w:lang w:val="en-US"/>
+        </w:rPr>
+        <w:t>MAX</w:t>
+      </w:r>
+      <w:r>
+        <w:rPr>
+          <w:color w:val="4472C4" w:themeColor="accent1"/>
+          <w:lang w:val="en-US"/>
+        </w:rPr>
+        <w:t>",</w:t>
+      </w:r>
+    </w:p>
+    <w:p>
+      <w:pPr>
+        <w:rPr>
+          <w:color w:val="4472C4" w:themeColor="accent1"/>
+          <w:lang w:val="en-US"/>
+        </w:rPr>
+      </w:pPr>
+      <w:r>
+        <w:rPr>
+          <w:color w:val="4472C4" w:themeColor="accent1"/>
+          <w:lang w:val="en-US"/>
+        </w:rPr>
+        <w:t xml:space="preserve">        "title</w:t>
+      </w:r>
+      <w:r>
+        <w:rPr>
+          <w:color w:val="4472C4" w:themeColor="accent1"/>
+          <w:lang w:val="en-US"/>
+        </w:rPr>
+        <w:t>": "</w:t>
+      </w:r>
+      <w:r>
+        <w:rPr>
+          <w:color w:val="4472C4" w:themeColor="accent1"/>
+          <w:lang w:val="en-US"/>
+        </w:rPr>
+        <w:t>max</w:t>
+      </w:r>
+      <w:r>
+        <w:rPr>
+          <w:color w:val="4472C4" w:themeColor="accent1"/>
+          <w:lang w:val="en-US"/>
+        </w:rPr>
+        <w:t>",</w:t>
+      </w:r>
+    </w:p>
+    <w:p>
+      <w:pPr>
+        <w:rPr>
+          <w:color w:val="4472C4" w:themeColor="accent1"/>
+          <w:lang w:val="en-US"/>
+        </w:rPr>
+      </w:pPr>
+      <w:r>
+        <w:rPr>
+          <w:color w:val="4472C4" w:themeColor="accent1"/>
+          <w:lang w:val="en-US"/>
+        </w:rPr>
+        <w:t xml:space="preserve">        "url</w:t>
+      </w:r>
+      <w:r>
+        <w:rPr>
+          <w:color w:val="4472C4" w:themeColor="accent1"/>
+          <w:lang w:val="en-US"/>
+        </w:rPr>
+        <w:t>": "</w:t>
+      </w:r>
+      <w:r>
+        <w:rPr>
+          <w:color w:val="4472C4" w:themeColor="accent1"/>
+          <w:lang w:val="en-US"/>
+        </w:rPr>
+        <w:t>",</w:t>
+      </w:r>
+    </w:p>
+    <w:p>
+      <w:pPr>
+        <w:rPr>
+          <w:color w:val="4472C4" w:themeColor="accent1"/>
+          <w:lang w:val="en-US"/>
+        </w:rPr>
+      </w:pPr>
+      <w:r>
+        <w:rPr>
+          <w:color w:val="4472C4" w:themeColor="accent1"/>
+          <w:lang w:val="en-US"/>
+        </w:rPr>
+        <w:t xml:space="preserve">        "url_title</w:t>
+      </w:r>
+      <w:r>
+        <w:rPr>
+          <w:color w:val="4472C4" w:themeColor="accent1"/>
+          <w:lang w:val="en-US"/>
+        </w:rPr>
+        <w:t>": "</w:t>
+      </w:r>
+      <w:r>
+        <w:rPr>
+          <w:color w:val="4472C4" w:themeColor="accent1"/>
+          <w:lang w:val="en-US"/>
+        </w:rPr>
+        <w:t>",</w:t>
+      </w:r>
+    </w:p>
+    <w:p>
+      <w:pPr>
+        <w:rPr>
+          <w:color w:val="4472C4" w:themeColor="accent1"/>
+          <w:lang w:val="en-US"/>
+        </w:rPr>
+      </w:pPr>
+      <w:r>
+        <w:rPr>
+          <w:color w:val="4472C4" w:themeColor="accent1"/>
+          <w:lang w:val="en-US"/>
+        </w:rPr>
+        <w:t xml:space="preserve">        "layer_id": 147</w:t>
+      </w:r>
+    </w:p>
+    <w:p>
+      <w:pPr>
+        <w:rPr>
+          <w:color w:val="4472C4" w:themeColor="accent1"/>
+          <w:lang w:val="en-US"/>
+        </w:rPr>
+      </w:pPr>
+      <w:r>
+        <w:rPr>
+          <w:color w:val="4472C4" w:themeColor="accent1"/>
+          <w:lang w:val="en-US"/>
+        </w:rPr>
+        <w:t>}</w:t>
+      </w:r>
+      <w:r>
+        <w:rPr>
+          <w:color w:val="4472C4" w:themeColor="accent1"/>
+          <w:lang w:val="en-US"/>
+        </w:rPr>
+        <w:t>]</w:t>
+      </w:r>
+      <w:r>
+        <w:rPr>
+          <w:color w:val="4472C4" w:themeColor="accent1"/>
+          <w:lang w:val="en-US"/>
+        </w:rPr>
+        <w:t xml:space="preserve">  </w:t>
+      </w:r>
+    </w:p>
+    <w:p>
+      <w:pPr>
+        <w:rPr>
+          <w:lang w:val="en-US"/>
+        </w:rPr>
+      </w:pPr>
+      <w:r>
+        <w:rPr>
+          <w:lang w:val="en-US"/>
+        </w:rPr>
+        <w:t xml:space="preserve">=====================================&gt; </w:t>
+      </w:r>
+      <w:r>
+        <w:rPr>
+          <w:lang w:val="en-US"/>
+        </w:rPr>
+        <w:t>domain</w:t>
+      </w:r>
+      <w:r>
+        <w:rPr>
+          <w:lang w:val="en-US"/>
+        </w:rPr>
+        <w:t xml:space="preserve"> &lt;===================================</w:t>
+      </w:r>
+    </w:p>
+    <w:p>
+      <w:pPr>
+        <w:rPr>
+          <w:lang/>
+        </w:rPr>
+      </w:pPr>
+      <w:r>
+        <w:rPr>
+          <w:lang w:val="en-US"/>
+        </w:rPr>
+        <w:t>admin/domain</w:t>
+      </w:r>
+      <w:r>
+        <w:rPr>
+          <w:lang/>
+        </w:rPr>
+        <w:t>/fetchLayersAndGroups/:configId</w:t>
+      </w:r>
+    </w:p>
+    <w:p>
+      <w:pPr>
+        <w:rPr>
+          <w:color w:val="4472C4" w:themeColor="accent1"/>
+          <w:lang w:val="en-US"/>
+        </w:rPr>
+      </w:pPr>
+      <w:r>
+        <w:rPr>
+          <w:color w:val="4472C4" w:themeColor="accent1"/>
+          <w:lang w:val="en-US"/>
+        </w:rPr>
+        <w:t>returns an object with a list of all layers and all groups for a config id.</w:t>
+      </w:r>
+      <w:r>
+        <w:rPr>
+          <w:color w:val="4472C4" w:themeColor="accent1"/>
+          <w:lang w:val="en-US"/>
+        </w:rPr>
+        <w:t xml:space="preserve"> Groups are also available </w:t>
+      </w:r>
+      <w:r>
+        <w:rPr>
+          <w:color w:val="4472C4" w:themeColor="accent1"/>
+          <w:lang w:val="en-US"/>
+        </w:rPr>
+        <w:t>in each layer object. T</w:t>
+      </w:r>
+      <w:r>
+        <w:rPr>
+          <w:color w:val="4472C4" w:themeColor="accent1"/>
+          <w:lang w:val="en-US"/>
+        </w:rPr>
+        <w:t xml:space="preserve">his is how orm works, if we find a layer from db, and then find its group using getGroup(), the layer object becomes like: </w:t>
+      </w:r>
+    </w:p>
+    <w:p>
+      <w:pPr>
+        <w:rPr>
+          <w:color w:val="4472C4" w:themeColor="accent1"/>
+          <w:lang w:val="en-US"/>
+        </w:rPr>
+      </w:pPr>
+      <w:r>
+        <w:rPr>
+          <w:color w:val="4472C4" w:themeColor="accent1"/>
+          <w:lang w:val="en-US"/>
+        </w:rPr>
+        <w:t>{</w:t>
+      </w:r>
+    </w:p>
+    <w:p>
+      <w:pPr>
+        <w:rPr>
+          <w:color w:val="4472C4" w:themeColor="accent1"/>
+          <w:lang w:val="en-US"/>
+        </w:rPr>
+      </w:pPr>
+      <w:r>
+        <w:rPr>
+          <w:color w:val="4472C4" w:themeColor="accent1"/>
+          <w:lang w:val="en-US"/>
+        </w:rPr>
         <w:lastRenderedPageBreak/>
-        <w:t>(</w:t>
-      </w:r>
-      <w:r>
-        <w:rPr>
-          <w:lang w:val="en-US"/>
-        </w:rPr>
-        <w:t>Post</w:t>
-      </w:r>
-      <w:r>
-        <w:rPr>
-          <w:lang w:val="en-US"/>
-        </w:rPr>
-        <w:t>)</w:t>
-      </w:r>
-      <w:r>
-        <w:rPr>
-          <w:lang w:val="en-US"/>
-        </w:rPr>
-        <w:tab/>
-      </w:r>
-      <w:r>
-        <w:t>/admin/source</w:t>
-      </w:r>
-      <w:r>
-        <w:rPr>
-          <w:lang w:val="en-US"/>
-        </w:rPr>
-        <w:t>/:id</w:t>
-      </w:r>
-    </w:p>
-    <w:p>
-      <w:pPr>
-        <w:rPr>
-          <w:lang w:val="en-US"/>
-        </w:rPr>
-      </w:pPr>
-      <w:r>
-        <w:rPr>
-          <w:lang w:val="en-US"/>
-        </w:rPr>
-        <w:t xml:space="preserve">(Del) </w:t>
-      </w:r>
-      <w:r>
-        <w:rPr>
-          <w:lang w:val="en-US"/>
-        </w:rPr>
-        <w:tab/>
-      </w:r>
-      <w:r>
-        <w:t>/admin/source</w:t>
-      </w:r>
-      <w:r>
-        <w:rPr>
-          <w:lang w:val="en-US"/>
-        </w:rPr>
-        <w:t>/:id</w:t>
-      </w:r>
-    </w:p>
-    <w:p>
-      <w:pPr>
-        <w:rPr>
-          <w:lang w:val="en-US"/>
-        </w:rPr>
-      </w:pPr>
-    </w:p>
-    <w:p>
-      <w:pPr>
-        <w:rPr>
-          <w:lang w:val="en-US"/>
-        </w:rPr>
-      </w:pPr>
-      <w:r>
-        <w:rPr>
-          <w:lang w:val="en-US"/>
-        </w:rPr>
-        <w:t xml:space="preserve">=====================================&gt; </w:t>
-      </w:r>
-      <w:r>
-        <w:rPr>
-          <w:lang w:val="en-US"/>
-        </w:rPr>
-        <w:t>attribute</w:t>
-      </w:r>
-      <w:r>
-        <w:rPr>
-          <w:lang w:val="en-US"/>
-        </w:rPr>
-        <w:t xml:space="preserve"> &lt;===================================</w:t>
-      </w:r>
-    </w:p>
-    <w:p>
-      <w:pPr>
-        <w:rPr>
-          <w:lang w:val="en-US"/>
-        </w:rPr>
-      </w:pPr>
-      <w:r>
-        <w:rPr>
-          <w:lang w:val="en-US"/>
-        </w:rPr>
-        <w:t>(Get)</w:t>
-      </w:r>
-      <w:r>
-        <w:rPr>
-          <w:lang w:val="en-US"/>
-        </w:rPr>
-        <w:tab/>
-      </w:r>
-      <w:r>
-        <w:t>/admin/</w:t>
-      </w:r>
-      <w:r>
-        <w:rPr>
-          <w:lang w:val="en-US"/>
-        </w:rPr>
-        <w:t>attribute</w:t>
-      </w:r>
-    </w:p>
-    <w:p>
-      <w:pPr>
-        <w:rPr>
-          <w:color w:val="4472C4" w:themeColor="accent1"/>
-          <w:lang w:val="en-US"/>
-        </w:rPr>
-      </w:pPr>
-      <w:r>
-        <w:rPr>
-          <w:color w:val="4472C4" w:themeColor="accent1"/>
-          <w:lang w:val="en-US"/>
-        </w:rPr>
-        <w:t xml:space="preserve">Returns a list of all </w:t>
-      </w:r>
-      <w:r>
-        <w:rPr>
-          <w:color w:val="4472C4" w:themeColor="accent1"/>
-          <w:lang w:val="en-US"/>
-        </w:rPr>
-        <w:t>attributes</w:t>
-      </w:r>
-      <w:r>
-        <w:rPr>
-          <w:color w:val="4472C4" w:themeColor="accent1"/>
-          <w:lang w:val="en-US"/>
-        </w:rPr>
-        <w:t xml:space="preserve"> in the database.</w:t>
-      </w:r>
-    </w:p>
-    <w:p>
-      <w:pPr>
-        <w:rPr>
-          <w:lang w:val="en-US"/>
-        </w:rPr>
-      </w:pPr>
-      <w:r>
-        <w:rPr>
-          <w:lang w:val="en-US"/>
-        </w:rPr>
-        <w:t xml:space="preserve"> </w:t>
-      </w:r>
-      <w:r>
-        <w:rPr>
-          <w:lang w:val="en-US"/>
-        </w:rPr>
-        <w:t>(Get)</w:t>
-      </w:r>
-      <w:r>
-        <w:rPr>
-          <w:lang w:val="en-US"/>
-        </w:rPr>
-        <w:tab/>
-      </w:r>
-      <w:r>
-        <w:t>/admin/</w:t>
-      </w:r>
-      <w:r>
-        <w:rPr>
-          <w:lang w:val="en-US"/>
-        </w:rPr>
-        <w:t>attribute</w:t>
-      </w:r>
-      <w:r>
-        <w:rPr>
-          <w:lang w:val="en-US"/>
-        </w:rPr>
-        <w:t>?</w:t>
-      </w:r>
-      <w:r>
-        <w:rPr>
-          <w:lang w:val="en-US"/>
-        </w:rPr>
-        <w:t>layer</w:t>
-      </w:r>
-      <w:r>
-        <w:rPr>
-          <w:lang w:val="en-US"/>
-        </w:rPr>
-        <w:t>Id=id</w:t>
-      </w:r>
-    </w:p>
-    <w:p>
-      <w:pPr>
-        <w:rPr>
-          <w:color w:val="4472C4" w:themeColor="accent1"/>
-          <w:lang w:val="en-US"/>
-        </w:rPr>
-      </w:pPr>
-      <w:r>
-        <w:rPr>
-          <w:color w:val="4472C4" w:themeColor="accent1"/>
-          <w:lang w:val="en-US"/>
-        </w:rPr>
-        <w:t>To retrieve all attributes</w:t>
-      </w:r>
-      <w:r>
-        <w:rPr>
-          <w:color w:val="4472C4" w:themeColor="accent1"/>
-          <w:lang w:val="en-US"/>
-        </w:rPr>
-        <w:t xml:space="preserve"> that belong to a specific </w:t>
-      </w:r>
-      <w:r>
-        <w:rPr>
-          <w:color w:val="4472C4" w:themeColor="accent1"/>
-          <w:lang w:val="en-US"/>
-        </w:rPr>
-        <w:t>layer</w:t>
-      </w:r>
-    </w:p>
-    <w:p>
-      <w:pPr>
-        <w:rPr>
-          <w:lang w:val="en-US"/>
-        </w:rPr>
-      </w:pPr>
-      <w:r>
-        <w:rPr>
-          <w:lang w:val="en-US"/>
-        </w:rPr>
-        <w:t>(Get)</w:t>
-      </w:r>
-      <w:r>
-        <w:rPr>
-          <w:lang w:val="en-US"/>
-        </w:rPr>
-        <w:tab/>
-      </w:r>
-      <w:r>
-        <w:t>/admin/</w:t>
-      </w:r>
-      <w:r>
-        <w:rPr>
-          <w:lang w:val="en-US"/>
-        </w:rPr>
-        <w:t>attribute</w:t>
-      </w:r>
-      <w:r>
-        <w:rPr>
-          <w:lang w:val="en-US"/>
-        </w:rPr>
-        <w:t>/:id</w:t>
-      </w:r>
-    </w:p>
-    <w:p>
-      <w:pPr>
-        <w:rPr>
-          <w:color w:val="4472C4" w:themeColor="accent1"/>
-          <w:lang w:val="en-US"/>
-        </w:rPr>
-      </w:pPr>
-      <w:r>
-        <w:rPr>
-          <w:color w:val="4472C4" w:themeColor="accent1"/>
-          <w:lang w:val="en-US"/>
-        </w:rPr>
-        <w:t>Returns an attribute</w:t>
-      </w:r>
-      <w:r>
-        <w:rPr>
-          <w:color w:val="4472C4" w:themeColor="accent1"/>
-          <w:lang w:val="en-US"/>
-        </w:rPr>
-        <w:t xml:space="preserve"> with a specific id</w:t>
-      </w:r>
-    </w:p>
-    <w:p>
-      <w:pPr>
-        <w:rPr>
-          <w:lang w:val="en-US"/>
-        </w:rPr>
-      </w:pPr>
-      <w:r>
-        <w:rPr>
-          <w:lang w:val="en-US"/>
-        </w:rPr>
-        <w:t>(</w:t>
-      </w:r>
-      <w:r>
-        <w:rPr>
-          <w:lang w:val="en-US"/>
-        </w:rPr>
-        <w:t>Put</w:t>
-      </w:r>
-      <w:r>
-        <w:rPr>
-          <w:lang w:val="en-US"/>
-        </w:rPr>
-        <w:t>)</w:t>
-      </w:r>
-      <w:r>
-        <w:rPr>
-          <w:lang w:val="en-US"/>
-        </w:rPr>
-        <w:tab/>
-      </w:r>
-      <w:r>
-        <w:t>/admin/</w:t>
-      </w:r>
-      <w:r>
-        <w:rPr>
-          <w:lang w:val="en-US"/>
-        </w:rPr>
-        <w:t>attribute</w:t>
-      </w:r>
-      <w:r>
-        <w:rPr>
-          <w:lang w:val="en-US"/>
-        </w:rPr>
-        <w:t>/:id</w:t>
-      </w:r>
-    </w:p>
-    <w:p>
-      <w:pPr>
-        <w:rPr>
-          <w:lang w:val="en-US"/>
-        </w:rPr>
-      </w:pPr>
-      <w:r>
-        <w:rPr>
-          <w:lang w:val="en-US"/>
-        </w:rPr>
-        <w:t>(</w:t>
-      </w:r>
-      <w:r>
-        <w:rPr>
-          <w:lang w:val="en-US"/>
-        </w:rPr>
-        <w:t>Del</w:t>
-      </w:r>
-      <w:r>
-        <w:rPr>
-          <w:lang w:val="en-US"/>
-        </w:rPr>
-        <w:t>)</w:t>
-      </w:r>
-      <w:r>
-        <w:rPr>
-          <w:lang w:val="en-US"/>
-        </w:rPr>
-        <w:tab/>
-      </w:r>
-      <w:r>
-        <w:t>/admin/</w:t>
-      </w:r>
-      <w:r>
-        <w:rPr>
-          <w:lang w:val="en-US"/>
-        </w:rPr>
-        <w:t>attribute</w:t>
-      </w:r>
-      <w:r>
-        <w:rPr>
-          <w:lang w:val="en-US"/>
-        </w:rPr>
-        <w:t>/:id</w:t>
-      </w:r>
-    </w:p>
-    <w:p>
-      <w:pPr>
-        <w:rPr>
-          <w:lang w:val="en-US"/>
-        </w:rPr>
-      </w:pPr>
-      <w:r>
-        <w:rPr>
-          <w:lang w:val="en-US"/>
-        </w:rPr>
-        <w:t>(</w:t>
-      </w:r>
-      <w:r>
-        <w:rPr>
-          <w:lang w:val="en-US"/>
-        </w:rPr>
-        <w:t>Post</w:t>
-      </w:r>
-      <w:r>
-        <w:rPr>
-          <w:lang w:val="en-US"/>
-        </w:rPr>
-        <w:t>)</w:t>
-      </w:r>
-      <w:r>
-        <w:rPr>
-          <w:lang w:val="en-US"/>
-        </w:rPr>
-        <w:tab/>
-      </w:r>
-      <w:r>
-        <w:t>/admin/</w:t>
-      </w:r>
-      <w:r>
-        <w:rPr>
-          <w:lang w:val="en-US"/>
-        </w:rPr>
-        <w:t>attribute</w:t>
-      </w:r>
-    </w:p>
-    <w:p>
-      <w:pPr>
-        <w:rPr>
-          <w:color w:val="4472C4" w:themeColor="accent1"/>
-          <w:lang w:val="en-US"/>
-        </w:rPr>
-      </w:pPr>
-      <w:r>
-        <w:rPr>
-          <w:color w:val="4472C4" w:themeColor="accent1"/>
-          <w:lang w:val="en-US"/>
-        </w:rPr>
-        <w:t>Creates</w:t>
-      </w:r>
-      <w:r>
-        <w:rPr>
-          <w:color w:val="4472C4" w:themeColor="accent1"/>
-          <w:lang w:val="en-US"/>
-        </w:rPr>
-        <w:t xml:space="preserve"> </w:t>
-      </w:r>
-      <w:r>
-        <w:rPr>
-          <w:color w:val="4472C4" w:themeColor="accent1"/>
-          <w:u w:val="single"/>
-          <w:lang w:val="en-US"/>
-        </w:rPr>
-        <w:t>several</w:t>
-      </w:r>
-      <w:r>
-        <w:rPr>
-          <w:color w:val="4472C4" w:themeColor="accent1"/>
-          <w:lang w:val="en-US"/>
-        </w:rPr>
-        <w:t xml:space="preserve"> new attributes</w:t>
-      </w:r>
-      <w:r>
-        <w:rPr>
-          <w:color w:val="4472C4" w:themeColor="accent1"/>
-          <w:lang w:val="en-US"/>
-        </w:rPr>
-        <w:t xml:space="preserve">, an </w:t>
-      </w:r>
-      <w:r>
-        <w:rPr>
-          <w:color w:val="4472C4" w:themeColor="accent1"/>
-          <w:u w:val="single"/>
-          <w:lang w:val="en-US"/>
-        </w:rPr>
-        <w:t xml:space="preserve">array of </w:t>
-      </w:r>
-      <w:r>
-        <w:rPr>
-          <w:color w:val="4472C4" w:themeColor="accent1"/>
-          <w:u w:val="single"/>
-          <w:lang w:val="en-US"/>
-        </w:rPr>
-        <w:t>object</w:t>
-      </w:r>
-      <w:r>
-        <w:rPr>
-          <w:color w:val="4472C4" w:themeColor="accent1"/>
-          <w:u w:val="single"/>
-          <w:lang w:val="en-US"/>
-        </w:rPr>
-        <w:t>s</w:t>
-      </w:r>
-      <w:r>
-        <w:rPr>
-          <w:color w:val="4472C4" w:themeColor="accent1"/>
-          <w:lang w:val="en-US"/>
-        </w:rPr>
-        <w:t xml:space="preserve"> is expected in the body:</w:t>
-      </w:r>
-      <w:r>
-        <w:rPr>
-          <w:color w:val="4472C4" w:themeColor="accent1"/>
-          <w:lang w:val="en-US"/>
-        </w:rPr>
-        <w:t xml:space="preserve">  </w:t>
-      </w:r>
-    </w:p>
-    <w:p>
-      <w:pPr>
-        <w:rPr>
-          <w:color w:val="4472C4" w:themeColor="accent1"/>
-          <w:lang w:val="en-US"/>
-        </w:rPr>
-      </w:pPr>
-      <w:r>
-        <w:rPr>
-          <w:color w:val="4472C4" w:themeColor="accent1"/>
-          <w:lang w:val="en-US"/>
-        </w:rPr>
-        <w:t>[</w:t>
-      </w:r>
-      <w:r>
-        <w:rPr>
-          <w:color w:val="4472C4" w:themeColor="accent1"/>
-          <w:lang w:val="en-US"/>
-        </w:rPr>
-        <w:t>{</w:t>
-      </w:r>
-    </w:p>
-    <w:p>
-      <w:pPr>
-        <w:rPr>
-          <w:color w:val="4472C4" w:themeColor="accent1"/>
-          <w:lang w:val="en-US"/>
-        </w:rPr>
-      </w:pPr>
-      <w:r>
-        <w:rPr>
-          <w:color w:val="4472C4" w:themeColor="accent1"/>
-          <w:lang w:val="en-US"/>
-        </w:rPr>
-        <w:t xml:space="preserve">        "name": "</w:t>
-      </w:r>
-      <w:r>
-        <w:rPr>
-          <w:color w:val="4472C4" w:themeColor="accent1"/>
-          <w:lang w:val="en-US"/>
-        </w:rPr>
-        <w:t>DESCRIPTO</w:t>
-      </w:r>
-      <w:r>
-        <w:rPr>
-          <w:color w:val="4472C4" w:themeColor="accent1"/>
-          <w:lang w:val="en-US"/>
-        </w:rPr>
-        <w:t>",</w:t>
-      </w:r>
-    </w:p>
-    <w:p>
-      <w:pPr>
-        <w:rPr>
-          <w:color w:val="4472C4" w:themeColor="accent1"/>
-          <w:lang w:val="en-US"/>
-        </w:rPr>
-      </w:pPr>
-      <w:r>
-        <w:rPr>
-          <w:color w:val="4472C4" w:themeColor="accent1"/>
-          <w:lang w:val="en-US"/>
-        </w:rPr>
-        <w:t xml:space="preserve">        "title</w:t>
-      </w:r>
-      <w:r>
-        <w:rPr>
-          <w:color w:val="4472C4" w:themeColor="accent1"/>
-          <w:lang w:val="en-US"/>
-        </w:rPr>
-        <w:t>": "</w:t>
-      </w:r>
-      <w:r>
-        <w:rPr>
-          <w:color w:val="4472C4" w:themeColor="accent1"/>
-          <w:lang w:val="en-US"/>
-        </w:rPr>
-        <w:t>Comment",</w:t>
-      </w:r>
-    </w:p>
-    <w:p>
-      <w:pPr>
-        <w:rPr>
-          <w:color w:val="4472C4" w:themeColor="accent1"/>
-          <w:lang w:val="en-US"/>
-        </w:rPr>
-      </w:pPr>
-      <w:r>
-        <w:rPr>
-          <w:color w:val="4472C4" w:themeColor="accent1"/>
-          <w:lang w:val="en-US"/>
-        </w:rPr>
-        <w:t xml:space="preserve">        "</w:t>
-      </w:r>
-      <w:proofErr w:type="spellStart"/>
-      <w:r>
-        <w:rPr>
-          <w:color w:val="4472C4" w:themeColor="accent1"/>
-          <w:lang w:val="en-US"/>
-        </w:rPr>
-        <w:t>url</w:t>
-      </w:r>
-      <w:proofErr w:type="spellEnd"/>
-      <w:r>
-        <w:rPr>
-          <w:color w:val="4472C4" w:themeColor="accent1"/>
-          <w:lang w:val="en-US"/>
-        </w:rPr>
-        <w:t>": "</w:t>
-      </w:r>
-      <w:r>
-        <w:rPr>
-          <w:color w:val="4472C4" w:themeColor="accent1"/>
-          <w:lang w:val="en-US"/>
-        </w:rPr>
-        <w:t>",</w:t>
-      </w:r>
-    </w:p>
-    <w:p>
-      <w:pPr>
-        <w:rPr>
-          <w:color w:val="4472C4" w:themeColor="accent1"/>
-          <w:lang w:val="en-US"/>
-        </w:rPr>
-      </w:pPr>
-      <w:r>
-        <w:rPr>
-          <w:color w:val="4472C4" w:themeColor="accent1"/>
-          <w:lang w:val="en-US"/>
-        </w:rPr>
-        <w:t xml:space="preserve">        "</w:t>
-      </w:r>
-      <w:proofErr w:type="spellStart"/>
-      <w:r>
-        <w:rPr>
-          <w:color w:val="4472C4" w:themeColor="accent1"/>
-          <w:lang w:val="en-US"/>
-        </w:rPr>
-        <w:t>url_title</w:t>
-      </w:r>
-      <w:proofErr w:type="spellEnd"/>
-      <w:r>
-        <w:rPr>
-          <w:color w:val="4472C4" w:themeColor="accent1"/>
-          <w:lang w:val="en-US"/>
-        </w:rPr>
-        <w:t>": "</w:t>
+        <w:t xml:space="preserve">    "name": "Lantmateriet:Ortofoto50_25cmz4\n",</w:t>
+      </w:r>
+    </w:p>
+    <w:p>
+      <w:pPr>
+        <w:rPr>
+          <w:color w:val="4472C4" w:themeColor="accent1"/>
+          <w:lang w:val="en-US"/>
+        </w:rPr>
+      </w:pPr>
+      <w:r>
+        <w:rPr>
+          <w:color w:val="4472C4" w:themeColor="accent1"/>
+          <w:lang w:val="en-US"/>
+        </w:rPr>
+        <w:t xml:space="preserve">    "name_id": null,</w:t>
+      </w:r>
+    </w:p>
+    <w:p>
+      <w:pPr>
+        <w:rPr>
+          <w:color w:val="4472C4" w:themeColor="accent1"/>
+          <w:lang w:val="da-DK"/>
+        </w:rPr>
+      </w:pPr>
+      <w:r>
+        <w:rPr>
+          <w:color w:val="4472C4" w:themeColor="accent1"/>
+          <w:lang w:val="en-US"/>
+        </w:rPr>
+        <w:t xml:space="preserve">    </w:t>
+      </w:r>
+      <w:r>
+        <w:rPr>
+          <w:color w:val="4472C4" w:themeColor="accent1"/>
+          <w:lang w:val="da-DK"/>
+        </w:rPr>
+        <w:t>"title": "Flygfoto",</w:t>
+      </w:r>
+    </w:p>
+    <w:p>
+      <w:pPr>
+        <w:rPr>
+          <w:color w:val="4472C4" w:themeColor="accent1"/>
+          <w:lang w:val="da-DK"/>
+        </w:rPr>
+      </w:pPr>
+      <w:r>
+        <w:rPr>
+          <w:color w:val="4472C4" w:themeColor="accent1"/>
+          <w:lang w:val="da-DK"/>
+        </w:rPr>
+        <w:t xml:space="preserve">    "format": "image/jpeg",</w:t>
+      </w:r>
+    </w:p>
+    <w:p>
+      <w:pPr>
+        <w:rPr>
+          <w:color w:val="4472C4" w:themeColor="accent1"/>
+          <w:lang w:val="en-US"/>
+        </w:rPr>
+      </w:pPr>
+      <w:r>
+        <w:rPr>
+          <w:color w:val="4472C4" w:themeColor="accent1"/>
+          <w:lang w:val="da-DK"/>
+        </w:rPr>
+        <w:t xml:space="preserve">    </w:t>
+      </w:r>
+      <w:r>
+        <w:rPr>
+          <w:color w:val="4472C4" w:themeColor="accent1"/>
+          <w:lang w:val="en-US"/>
+        </w:rPr>
+        <w:t>"queryable": false,</w:t>
+      </w:r>
+    </w:p>
+    <w:p>
+      <w:pPr>
+        <w:rPr>
+          <w:color w:val="4472C4" w:themeColor="accent1"/>
+          <w:lang w:val="en-US"/>
+        </w:rPr>
+      </w:pPr>
+      <w:r>
+        <w:rPr>
+          <w:color w:val="4472C4" w:themeColor="accent1"/>
+          <w:lang w:val="en-US"/>
+        </w:rPr>
+        <w:t xml:space="preserve">    "visible": false,</w:t>
+      </w:r>
+    </w:p>
+    <w:p>
+      <w:pPr>
+        <w:rPr>
+          <w:color w:val="4472C4" w:themeColor="accent1"/>
+          <w:lang w:val="en-US"/>
+        </w:rPr>
+      </w:pPr>
+      <w:r>
+        <w:rPr>
+          <w:color w:val="4472C4" w:themeColor="accent1"/>
+          <w:lang w:val="en-US"/>
+        </w:rPr>
+        <w:t xml:space="preserve">    "type": "WMS",</w:t>
+      </w:r>
+    </w:p>
+    <w:p>
+      <w:pPr>
+        <w:rPr>
+          <w:color w:val="4472C4" w:themeColor="accent1"/>
+          <w:lang w:val="en-US"/>
+        </w:rPr>
+      </w:pPr>
+      <w:r>
+        <w:rPr>
+          <w:color w:val="4472C4" w:themeColor="accent1"/>
+          <w:lang w:val="en-US"/>
+        </w:rPr>
+        <w:t xml:space="preserve">    "attribution": "&amp;copy Lantmäteriet Geodatasamverkan",</w:t>
+      </w:r>
+    </w:p>
+    <w:p>
+      <w:pPr>
+        <w:rPr>
+          <w:color w:val="4472C4" w:themeColor="accent1"/>
+          <w:lang w:val="en-US"/>
+        </w:rPr>
+      </w:pPr>
+      <w:r>
+        <w:rPr>
+          <w:color w:val="4472C4" w:themeColor="accent1"/>
+          <w:lang w:val="en-US"/>
+        </w:rPr>
+        <w:t xml:space="preserve">    "order_number": 1,</w:t>
+      </w:r>
+    </w:p>
+    <w:p>
+      <w:pPr>
+        <w:rPr>
+          <w:color w:val="4472C4" w:themeColor="accent1"/>
+          <w:lang w:val="en-US"/>
+        </w:rPr>
+      </w:pPr>
+      <w:r>
+        <w:rPr>
+          <w:color w:val="4472C4" w:themeColor="accent1"/>
+          <w:lang w:val="en-US"/>
+        </w:rPr>
+        <w:t xml:space="preserve">    "id": 5,</w:t>
+      </w:r>
+    </w:p>
+    <w:p>
+      <w:pPr>
+        <w:rPr>
+          <w:color w:val="4472C4" w:themeColor="accent1"/>
+          <w:lang w:val="en-US"/>
+        </w:rPr>
+      </w:pPr>
+      <w:r>
+        <w:rPr>
+          <w:color w:val="4472C4" w:themeColor="accent1"/>
+          <w:lang w:val="en-US"/>
+        </w:rPr>
+        <w:t xml:space="preserve">    "config_id": 4,</w:t>
+      </w:r>
+    </w:p>
+    <w:p>
+      <w:pPr>
+        <w:rPr>
+          <w:color w:val="4472C4" w:themeColor="accent1"/>
+          <w:lang w:val="en-US"/>
+        </w:rPr>
+      </w:pPr>
+      <w:r>
+        <w:rPr>
+          <w:color w:val="4472C4" w:themeColor="accent1"/>
+          <w:lang w:val="en-US"/>
+        </w:rPr>
+        <w:t xml:space="preserve">    "group_id": 1,</w:t>
+      </w:r>
+    </w:p>
+    <w:p>
+      <w:pPr>
+        <w:rPr>
+          <w:color w:val="4472C4" w:themeColor="accent1"/>
+          <w:lang w:val="en-US"/>
+        </w:rPr>
+      </w:pPr>
+      <w:r>
+        <w:rPr>
+          <w:color w:val="4472C4" w:themeColor="accent1"/>
+          <w:lang w:val="en-US"/>
+        </w:rPr>
+        <w:t xml:space="preserve">    "source_id": 1,</w:t>
+      </w:r>
+    </w:p>
+    <w:p>
+      <w:pPr>
+        <w:rPr>
+          <w:color w:val="4472C4" w:themeColor="accent1"/>
+          <w:lang w:val="en-US"/>
+        </w:rPr>
+      </w:pPr>
+      <w:r>
+        <w:rPr>
+          <w:color w:val="4472C4" w:themeColor="accent1"/>
+          <w:lang w:val="en-US"/>
+        </w:rPr>
+        <w:t xml:space="preserve">    "style_id": 1,</w:t>
+      </w:r>
+    </w:p>
+    <w:p>
+      <w:pPr>
+        <w:rPr>
+          <w:color w:val="4472C4" w:themeColor="accent1"/>
+          <w:lang w:val="en-US"/>
+        </w:rPr>
+      </w:pPr>
+      <w:r>
+        <w:rPr>
+          <w:color w:val="4472C4" w:themeColor="accent1"/>
+          <w:lang w:val="en-US"/>
+        </w:rPr>
+        <w:t xml:space="preserve">    "group": {</w:t>
+      </w:r>
+    </w:p>
+    <w:p>
+      <w:pPr>
+        <w:rPr>
+          <w:color w:val="4472C4" w:themeColor="accent1"/>
+          <w:lang w:val="en-US"/>
+        </w:rPr>
+      </w:pPr>
+      <w:r>
+        <w:rPr>
+          <w:color w:val="4472C4" w:themeColor="accent1"/>
+          <w:lang w:val="en-US"/>
+        </w:rPr>
+        <w:t xml:space="preserve">        "name": "backgrdfsfsfound",</w:t>
+      </w:r>
+    </w:p>
+    <w:p>
+      <w:pPr>
+        <w:rPr>
+          <w:color w:val="4472C4" w:themeColor="accent1"/>
+          <w:lang w:val="en-US"/>
+        </w:rPr>
+      </w:pPr>
+      <w:r>
+        <w:rPr>
+          <w:color w:val="4472C4" w:themeColor="accent1"/>
+          <w:lang w:val="en-US"/>
+        </w:rPr>
+        <w:t xml:space="preserve">        "title": "Bakgrundskartor_edited",</w:t>
+      </w:r>
+    </w:p>
+    <w:p>
+      <w:pPr>
+        <w:rPr>
+          <w:color w:val="4472C4" w:themeColor="accent1"/>
+          <w:lang w:val="en-US"/>
+        </w:rPr>
+      </w:pPr>
+      <w:r>
+        <w:rPr>
+          <w:color w:val="4472C4" w:themeColor="accent1"/>
+          <w:lang w:val="en-US"/>
+        </w:rPr>
+        <w:t xml:space="preserve">        "parent": null,</w:t>
+      </w:r>
+    </w:p>
+    <w:p>
+      <w:pPr>
+        <w:rPr>
+          <w:color w:val="4472C4" w:themeColor="accent1"/>
+          <w:lang w:val="en-US"/>
+        </w:rPr>
+      </w:pPr>
+      <w:r>
+        <w:rPr>
+          <w:color w:val="4472C4" w:themeColor="accent1"/>
+          <w:lang w:val="en-US"/>
+        </w:rPr>
+        <w:t xml:space="preserve">        "expanded": true,</w:t>
+      </w:r>
+    </w:p>
+    <w:p>
+      <w:pPr>
+        <w:rPr>
+          <w:color w:val="4472C4" w:themeColor="accent1"/>
+          <w:lang w:val="en-US"/>
+        </w:rPr>
+      </w:pPr>
+      <w:r>
+        <w:rPr>
+          <w:color w:val="4472C4" w:themeColor="accent1"/>
+          <w:lang w:val="en-US"/>
+        </w:rPr>
+        <w:t xml:space="preserve">        "order_number": 1,</w:t>
+      </w:r>
+    </w:p>
+    <w:p>
+      <w:pPr>
+        <w:rPr>
+          <w:color w:val="4472C4" w:themeColor="accent1"/>
+          <w:lang w:val="en-US"/>
+        </w:rPr>
+      </w:pPr>
+      <w:r>
+        <w:rPr>
+          <w:color w:val="4472C4" w:themeColor="accent1"/>
+          <w:lang w:val="en-US"/>
+        </w:rPr>
+        <w:t xml:space="preserve">        "id": 1</w:t>
+      </w:r>
+    </w:p>
+    <w:p>
+      <w:pPr>
+        <w:rPr>
+          <w:color w:val="4472C4" w:themeColor="accent1"/>
+          <w:lang w:val="en-US"/>
+        </w:rPr>
+      </w:pPr>
+      <w:r>
+        <w:rPr>
+          <w:color w:val="4472C4" w:themeColor="accent1"/>
+          <w:lang w:val="en-US"/>
+        </w:rPr>
+        <w:t xml:space="preserve">    }</w:t>
+      </w:r>
+    </w:p>
+    <w:p>
+      <w:pPr>
+        <w:rPr>
+          <w:color w:val="4472C4" w:themeColor="accent1"/>
+          <w:lang w:val="en-US"/>
+        </w:rPr>
+      </w:pPr>
+      <w:r>
+        <w:rPr>
+          <w:color w:val="4472C4" w:themeColor="accent1"/>
+          <w:lang w:val="en-US"/>
+        </w:rPr>
+        <w:t xml:space="preserve">} </w:t>
+      </w:r>
+    </w:p>
+    <w:p>
+      <w:pPr>
+        <w:rPr>
+          <w:lang w:val="en-US"/>
+        </w:rPr>
+      </w:pPr>
+      <w:r>
+        <w:rPr>
+          <w:color w:val="4472C4" w:themeColor="accent1"/>
+          <w:lang w:val="en-US"/>
+        </w:rPr>
+        <w:t>meaning that both group_id and group become available</w:t>
+      </w:r>
+      <w:r>
+        <w:rPr>
+          <w:color w:val="4472C4" w:themeColor="accent1"/>
+          <w:lang w:val="en-US"/>
+        </w:rPr>
+        <w:t xml:space="preserve">. Note that some layer may not have any group, but that is allowed only to be handy for testing and developing. </w:t>
+      </w:r>
+      <w:r>
+        <w:rPr>
+          <w:color w:val="4472C4" w:themeColor="accent1"/>
+          <w:lang w:val="en-US"/>
+        </w:rPr>
+        <w:t>E</w:t>
+      </w:r>
+      <w:r>
+        <w:rPr>
+          <w:color w:val="4472C4" w:themeColor="accent1"/>
+          <w:lang w:val="en-US"/>
+        </w:rPr>
+        <w:t xml:space="preserve">ach layer MUST have a group </w:t>
+      </w:r>
+      <w:r>
+        <w:rPr>
+          <w:color w:val="4472C4" w:themeColor="accent1"/>
+          <w:lang w:val="en-US"/>
+        </w:rPr>
+        <w:t>for the client code to run properly and it will crash otherwise.</w:t>
+      </w:r>
+    </w:p>
+    <w:p>
+      <w:pPr>
+        <w:rPr>
+          <w:lang w:val="en-US"/>
+        </w:rPr>
+      </w:pPr>
+    </w:p>
+    <w:p>
+      <w:pPr>
+        <w:rPr>
+          <w:lang/>
+        </w:rPr>
+      </w:pPr>
+      <w:r>
+        <w:rPr>
+          <w:lang w:val="en-US"/>
+        </w:rPr>
+        <w:t>admin/domain</w:t>
+      </w:r>
+      <w:r>
+        <w:rPr>
+          <w:lang/>
+        </w:rPr>
+        <w:t>/</w:t>
+      </w:r>
+      <w:r>
+        <w:rPr>
+          <w:lang w:val="en-US"/>
+        </w:rPr>
+        <w:t>f</w:t>
+      </w:r>
+      <w:r>
+        <w:rPr>
+          <w:lang/>
+        </w:rPr>
+        <w:t>etchConfigGroups/:configId</w:t>
+      </w:r>
+    </w:p>
+    <w:p>
+      <w:pPr>
+        <w:rPr>
+          <w:lang w:val="en-US"/>
+        </w:rPr>
+      </w:pPr>
+      <w:r>
+        <w:rPr>
+          <w:color w:val="4472C4" w:themeColor="accent1"/>
+          <w:lang w:val="en-US"/>
+        </w:rPr>
+        <w:t xml:space="preserve">Returns all </w:t>
+      </w:r>
+      <w:r>
+        <w:rPr>
+          <w:color w:val="4472C4" w:themeColor="accent1"/>
+          <w:lang w:val="en-US"/>
+        </w:rPr>
+        <w:t>groups that belong to a config, by reading all layers of that config first and then corresponding group of each layer.</w:t>
       </w:r>
       <w:bookmarkStart w:id="0" w:name="_GoBack"/>
       <w:bookmarkEnd w:id="0"/>
-      <w:r>
-        <w:rPr>
-          <w:color w:val="4472C4" w:themeColor="accent1"/>
-          <w:lang w:val="en-US"/>
-        </w:rPr>
-        <w:t>",</w:t>
-      </w:r>
-    </w:p>
-    <w:p>
-      <w:pPr>
-        <w:rPr>
-          <w:color w:val="4472C4" w:themeColor="accent1"/>
-          <w:lang w:val="en-US"/>
-        </w:rPr>
-      </w:pPr>
-      <w:r>
-        <w:rPr>
-          <w:color w:val="4472C4" w:themeColor="accent1"/>
-          <w:lang w:val="en-US"/>
-        </w:rPr>
-        <w:t xml:space="preserve">        </w:t>
-      </w:r>
-      <w:r>
-        <w:rPr>
-          <w:color w:val="4472C4" w:themeColor="accent1"/>
-          <w:lang w:val="en-US"/>
-        </w:rPr>
-        <w:t>"</w:t>
-      </w:r>
-      <w:proofErr w:type="spellStart"/>
-      <w:r>
-        <w:rPr>
-          <w:color w:val="4472C4" w:themeColor="accent1"/>
-          <w:lang w:val="en-US"/>
-        </w:rPr>
-        <w:t>layer_id</w:t>
-      </w:r>
-      <w:proofErr w:type="spellEnd"/>
-      <w:r>
-        <w:rPr>
-          <w:color w:val="4472C4" w:themeColor="accent1"/>
-          <w:lang w:val="en-US"/>
-        </w:rPr>
-        <w:t>"</w:t>
-      </w:r>
-      <w:r>
-        <w:rPr>
-          <w:color w:val="4472C4" w:themeColor="accent1"/>
-          <w:lang w:val="en-US"/>
-        </w:rPr>
-        <w:t>: 147</w:t>
-      </w:r>
-    </w:p>
-    <w:p>
-      <w:pPr>
-        <w:rPr>
-          <w:color w:val="4472C4" w:themeColor="accent1"/>
-          <w:lang w:val="en-US"/>
-        </w:rPr>
-      </w:pPr>
-      <w:r>
-        <w:rPr>
-          <w:color w:val="4472C4" w:themeColor="accent1"/>
-          <w:lang w:val="en-US"/>
-        </w:rPr>
-        <w:t>}</w:t>
-      </w:r>
-      <w:r>
-        <w:rPr>
-          <w:color w:val="4472C4" w:themeColor="accent1"/>
-          <w:lang w:val="en-US"/>
-        </w:rPr>
-        <w:t>,</w:t>
-      </w:r>
-    </w:p>
-    <w:p>
-      <w:pPr>
-        <w:rPr>
-          <w:color w:val="4472C4" w:themeColor="accent1"/>
-          <w:lang w:val="en-US"/>
-        </w:rPr>
-      </w:pPr>
-      <w:r>
-        <w:rPr>
-          <w:color w:val="4472C4" w:themeColor="accent1"/>
-          <w:lang w:val="en-US"/>
-        </w:rPr>
-        <w:t>{</w:t>
-      </w:r>
-    </w:p>
-    <w:p>
-      <w:pPr>
-        <w:rPr>
-          <w:color w:val="4472C4" w:themeColor="accent1"/>
-          <w:lang w:val="en-US"/>
-        </w:rPr>
-      </w:pPr>
-      <w:r>
-        <w:rPr>
-          <w:color w:val="4472C4" w:themeColor="accent1"/>
-          <w:lang w:val="en-US"/>
-        </w:rPr>
-        <w:t xml:space="preserve">        "name": "</w:t>
-      </w:r>
-      <w:r>
-        <w:rPr>
-          <w:color w:val="4472C4" w:themeColor="accent1"/>
-          <w:lang w:val="en-US"/>
-        </w:rPr>
-        <w:t>MAX</w:t>
-      </w:r>
-      <w:r>
-        <w:rPr>
-          <w:color w:val="4472C4" w:themeColor="accent1"/>
-          <w:lang w:val="en-US"/>
-        </w:rPr>
-        <w:t>",</w:t>
-      </w:r>
-    </w:p>
-    <w:p>
-      <w:pPr>
-        <w:rPr>
-          <w:color w:val="4472C4" w:themeColor="accent1"/>
-          <w:lang w:val="en-US"/>
-        </w:rPr>
-      </w:pPr>
-      <w:r>
-        <w:rPr>
-          <w:color w:val="4472C4" w:themeColor="accent1"/>
-          <w:lang w:val="en-US"/>
-        </w:rPr>
-        <w:t xml:space="preserve">        "title</w:t>
-      </w:r>
-      <w:r>
-        <w:rPr>
-          <w:color w:val="4472C4" w:themeColor="accent1"/>
-          <w:lang w:val="en-US"/>
-        </w:rPr>
-        <w:t>": "</w:t>
-      </w:r>
-      <w:r>
-        <w:rPr>
-          <w:color w:val="4472C4" w:themeColor="accent1"/>
-          <w:lang w:val="en-US"/>
-        </w:rPr>
-        <w:t>max</w:t>
-      </w:r>
-      <w:r>
-        <w:rPr>
-          <w:color w:val="4472C4" w:themeColor="accent1"/>
-          <w:lang w:val="en-US"/>
-        </w:rPr>
-        <w:t>",</w:t>
-      </w:r>
-    </w:p>
-    <w:p>
-      <w:pPr>
-        <w:rPr>
-          <w:color w:val="4472C4" w:themeColor="accent1"/>
-          <w:lang w:val="en-US"/>
-        </w:rPr>
-      </w:pPr>
-      <w:r>
-        <w:rPr>
-          <w:color w:val="4472C4" w:themeColor="accent1"/>
-          <w:lang w:val="en-US"/>
-        </w:rPr>
-        <w:t xml:space="preserve">        "</w:t>
-      </w:r>
-      <w:proofErr w:type="spellStart"/>
-      <w:r>
-        <w:rPr>
-          <w:color w:val="4472C4" w:themeColor="accent1"/>
-          <w:lang w:val="en-US"/>
-        </w:rPr>
-        <w:t>url</w:t>
-      </w:r>
-      <w:proofErr w:type="spellEnd"/>
-      <w:r>
-        <w:rPr>
-          <w:color w:val="4472C4" w:themeColor="accent1"/>
-          <w:lang w:val="en-US"/>
-        </w:rPr>
-        <w:t>": "</w:t>
-      </w:r>
-      <w:r>
-        <w:rPr>
-          <w:color w:val="4472C4" w:themeColor="accent1"/>
-          <w:lang w:val="en-US"/>
-        </w:rPr>
-        <w:t>",</w:t>
-      </w:r>
-    </w:p>
-    <w:p>
-      <w:pPr>
-        <w:rPr>
-          <w:color w:val="4472C4" w:themeColor="accent1"/>
-          <w:lang w:val="en-US"/>
-        </w:rPr>
-      </w:pPr>
-      <w:r>
-        <w:rPr>
-          <w:color w:val="4472C4" w:themeColor="accent1"/>
-          <w:lang w:val="en-US"/>
-        </w:rPr>
-        <w:t xml:space="preserve">        "</w:t>
-      </w:r>
-      <w:proofErr w:type="spellStart"/>
-      <w:r>
-        <w:rPr>
-          <w:color w:val="4472C4" w:themeColor="accent1"/>
-          <w:lang w:val="en-US"/>
-        </w:rPr>
-        <w:t>url_title</w:t>
-      </w:r>
-      <w:proofErr w:type="spellEnd"/>
-      <w:r>
-        <w:rPr>
-          <w:color w:val="4472C4" w:themeColor="accent1"/>
-          <w:lang w:val="en-US"/>
-        </w:rPr>
-        <w:t>": "</w:t>
-      </w:r>
-      <w:r>
-        <w:rPr>
-          <w:color w:val="4472C4" w:themeColor="accent1"/>
-          <w:lang w:val="en-US"/>
-        </w:rPr>
-        <w:t>",</w:t>
-      </w:r>
-    </w:p>
-    <w:p>
-      <w:pPr>
-        <w:rPr>
-          <w:color w:val="4472C4" w:themeColor="accent1"/>
-          <w:lang w:val="en-US"/>
-        </w:rPr>
-      </w:pPr>
-      <w:r>
-        <w:rPr>
-          <w:color w:val="4472C4" w:themeColor="accent1"/>
-          <w:lang w:val="en-US"/>
-        </w:rPr>
-        <w:t xml:space="preserve">        "</w:t>
-      </w:r>
-      <w:proofErr w:type="spellStart"/>
-      <w:r>
-        <w:rPr>
-          <w:color w:val="4472C4" w:themeColor="accent1"/>
-          <w:lang w:val="en-US"/>
-        </w:rPr>
-        <w:t>layer_id</w:t>
-      </w:r>
-      <w:proofErr w:type="spellEnd"/>
-      <w:r>
-        <w:rPr>
-          <w:color w:val="4472C4" w:themeColor="accent1"/>
-          <w:lang w:val="en-US"/>
-        </w:rPr>
-        <w:t>": 147</w:t>
-      </w:r>
-    </w:p>
-    <w:p>
-      <w:pPr>
-        <w:rPr>
-          <w:color w:val="4472C4" w:themeColor="accent1"/>
-          <w:lang w:val="en-US"/>
-        </w:rPr>
-      </w:pPr>
-      <w:r>
-        <w:rPr>
-          <w:color w:val="4472C4" w:themeColor="accent1"/>
-          <w:lang w:val="en-US"/>
-        </w:rPr>
-        <w:t>}</w:t>
-      </w:r>
-      <w:r>
-        <w:rPr>
-          <w:color w:val="4472C4" w:themeColor="accent1"/>
-          <w:lang w:val="en-US"/>
-        </w:rPr>
-        <w:t>]</w:t>
-      </w:r>
-      <w:r>
-        <w:rPr>
-          <w:color w:val="4472C4" w:themeColor="accent1"/>
-          <w:lang w:val="en-US"/>
-        </w:rPr>
-        <w:t xml:space="preserve">  </w:t>
-      </w:r>
-    </w:p>
-    <w:p>
-      <w:pPr>
-        <w:rPr>
-          <w:lang w:val="en-US"/>
-        </w:rPr>
-      </w:pPr>
-    </w:p>
-    <w:p>
-      <w:pPr>
-        <w:rPr>
-          <w:lang w:val="en-US"/>
-        </w:rPr>
-      </w:pPr>
-    </w:p>
-    <w:p>
-      <w:pPr>
-        <w:rPr>
-          <w:lang w:val="en-US"/>
-        </w:rPr>
-      </w:pPr>
-    </w:p>
-    <w:p>
-      <w:pPr>
-        <w:rPr>
-          <w:lang w:val="en-US"/>
-        </w:rPr>
-      </w:pPr>
-    </w:p>
-    <w:p>
-      <w:pPr>
-        <w:rPr>
-          <w:lang w:val="en-US"/>
-        </w:rPr>
-      </w:pPr>
-    </w:p>
-    <w:p>
-      <w:pPr>
-        <w:rPr>
-          <w:lang w:val="en-US"/>
-        </w:rPr>
-      </w:pPr>
     </w:p>
     <w:sectPr>
       <w:pgSz w:w="11906" w:h="16838"/>
@@ -3643,7 +3849,6 @@
   <w:style w:type="character" w:default="1" w:styleId="Standardstycketeckensnitt">
     <w:name w:val="Default Paragraph Font"/>
     <w:uiPriority w:val="1"/>
-    <w:semiHidden/>
     <w:unhideWhenUsed/>
   </w:style>
   <w:style w:type="table" w:default="1" w:styleId="Normaltabell">

</xml_diff>